<commit_message>
Docs: Se modifica documento
</commit_message>
<xml_diff>
--- a/Primer_Trimestres/Preguntas/FARMIFARMACY-Entrevista.docx
+++ b/Primer_Trimestres/Preguntas/FARMIFARMACY-Entrevista.docx
@@ -465,6 +465,37 @@
           <w:lang w:val="es-MX"/>
         </w:rPr>
         <w:t>¿Qué proceso de formulación usa en su software?</w:t>
+      </w:r>
+    </w:p>
+    <w:p>
+      <w:pPr>
+        <w:pStyle w:val="Prrafodelista"/>
+        <w:rPr>
+          <w:rFonts w:ascii="Arial" w:hAnsi="Arial" w:cs="Arial"/>
+          <w:sz w:val="24"/>
+          <w:szCs w:val="24"/>
+          <w:lang w:val="es-MX"/>
+        </w:rPr>
+      </w:pPr>
+    </w:p>
+    <w:p>
+      <w:pPr>
+        <w:pStyle w:val="Prrafodelista"/>
+        <w:rPr>
+          <w:rFonts w:ascii="Arial" w:hAnsi="Arial" w:cs="Arial"/>
+          <w:sz w:val="24"/>
+          <w:szCs w:val="24"/>
+          <w:lang w:val="es-MX"/>
+        </w:rPr>
+      </w:pPr>
+      <w:r>
+        <w:rPr>
+          <w:rFonts w:ascii="Arial" w:hAnsi="Arial" w:cs="Arial"/>
+          <w:sz w:val="24"/>
+          <w:szCs w:val="24"/>
+          <w:lang w:val="es-MX"/>
+        </w:rPr>
+        <w:t>https://docs.google.com/forms/d/e/1FAIpQLScW-OmxQFvQV-vNKknKN7La-WpcwHdsOD1kfNeSTKxVctDm4g/viewform?usp=pp_url</w:t>
       </w:r>
     </w:p>
     <w:sectPr>

</xml_diff>